<commit_message>
Added constraints to revert the value of A cards when flushing cards
</commit_message>
<xml_diff>
--- a/assignments/A3/assignment3_submission.docx
+++ b/assignments/A3/assignment3_submission.docx
@@ -106,20 +106,14 @@
       </w:r>
     </w:p>
     <w:p>
-      <w:r>
-        <w:tab/>
-      </w:r>
+      <w:pPr>
+        <w:spacing w:line="276" w:lineRule="auto"/>
+      </w:pPr>
       <w:r>
         <w:fldChar w:fldCharType="begin"/>
       </w:r>
       <w:r>
-        <w:instrText xml:space="preserve"> HYPERLINK "</w:instrText>
-      </w:r>
-      <w:r>
-        <w:instrText>https://dcardonab.github.io/DGMDE-28_SPA/assignments/A3/assignment3.html</w:instrText>
-      </w:r>
-      <w:r>
-        <w:instrText xml:space="preserve">" </w:instrText>
+        <w:instrText xml:space="preserve"> HYPERLINK "https://dcardonab.github.io/DGMDE-28_SPA/assignments/A3/assignment3.html" </w:instrText>
       </w:r>
       <w:r>
         <w:fldChar w:fldCharType="separate"/>
@@ -147,33 +141,26 @@
       </w:r>
     </w:p>
     <w:p>
-      <w:r>
-        <w:tab/>
-      </w:r>
-      <w:r>
-        <w:fldChar w:fldCharType="begin"/>
-      </w:r>
-      <w:r>
-        <w:instrText xml:space="preserve"> HYPERLINK "</w:instrText>
-      </w:r>
-      <w:r>
-        <w:instrText>https://dcardonab.github.io/DGMDE-28_SPA/assignments/A3/t1-1_associative.html</w:instrText>
-      </w:r>
-      <w:r>
-        <w:instrText xml:space="preserve">" </w:instrText>
-      </w:r>
-      <w:r>
-        <w:fldChar w:fldCharType="separate"/>
-      </w:r>
-      <w:r>
+      <w:pPr>
+        <w:spacing w:line="276" w:lineRule="auto"/>
         <w:rPr>
           <w:rStyle w:val="Hyperlink"/>
         </w:rPr>
-        <w:t>https://dcardonab.github.io/DGMDE-28_SPA/assignments/A3/t1-1_associative.html</w:t>
-      </w:r>
-      <w:r>
-        <w:fldChar w:fldCharType="end"/>
-      </w:r>
+      </w:pPr>
+      <w:hyperlink r:id="rId5" w:history="1">
+        <w:r>
+          <w:rPr>
+            <w:rStyle w:val="Hyperlink"/>
+          </w:rPr>
+          <w:t>https://dcardonab.github.io/DGMDE-28_SPA/assignments/A3/t1-1_associative.htm</w:t>
+        </w:r>
+        <w:r>
+          <w:rPr>
+            <w:rStyle w:val="Hyperlink"/>
+          </w:rPr>
+          <w:t>l</w:t>
+        </w:r>
+      </w:hyperlink>
     </w:p>
     <w:p>
       <w:pPr>
@@ -184,17 +171,14 @@
         </w:numPr>
       </w:pPr>
       <w:r>
-        <w:t xml:space="preserve">Task 1 – </w:t>
-      </w:r>
-      <w:r>
-        <w:t>Simple Object</w:t>
-      </w:r>
-    </w:p>
-    <w:p>
-      <w:r>
-        <w:tab/>
-      </w:r>
-      <w:hyperlink r:id="rId5" w:history="1">
+        <w:t>Task 1 – Simple Object</w:t>
+      </w:r>
+    </w:p>
+    <w:p>
+      <w:pPr>
+        <w:spacing w:line="276" w:lineRule="auto"/>
+      </w:pPr>
+      <w:hyperlink r:id="rId6" w:history="1">
         <w:r>
           <w:rPr>
             <w:rStyle w:val="Hyperlink"/>
@@ -212,20 +196,15 @@
         </w:numPr>
       </w:pPr>
       <w:r>
-        <w:t xml:space="preserve">Task 1 – </w:t>
-      </w:r>
-      <w:r>
-        <w:t>Function Object</w:t>
-      </w:r>
-    </w:p>
-    <w:p>
-      <w:pPr>
+        <w:t>Task 1 – Function Object</w:t>
+      </w:r>
+    </w:p>
+    <w:p>
+      <w:pPr>
+        <w:spacing w:line="276" w:lineRule="auto"/>
         <w:ind w:left="720" w:hanging="720"/>
       </w:pPr>
-      <w:r>
-        <w:tab/>
-      </w:r>
-      <w:hyperlink r:id="rId6" w:history="1">
+      <w:hyperlink r:id="rId7" w:history="1">
         <w:r>
           <w:rPr>
             <w:rStyle w:val="Hyperlink"/>
@@ -243,17 +222,14 @@
         </w:numPr>
       </w:pPr>
       <w:r>
-        <w:t xml:space="preserve">Task 1 – </w:t>
-      </w:r>
-      <w:r>
-        <w:t>Class</w:t>
-      </w:r>
-    </w:p>
-    <w:p>
-      <w:r>
-        <w:tab/>
-      </w:r>
-      <w:hyperlink r:id="rId7" w:history="1">
+        <w:t>Task 1 – Class</w:t>
+      </w:r>
+    </w:p>
+    <w:p>
+      <w:pPr>
+        <w:spacing w:line="276" w:lineRule="auto"/>
+      </w:pPr>
+      <w:hyperlink r:id="rId8" w:history="1">
         <w:r>
           <w:rPr>
             <w:rStyle w:val="Hyperlink"/>
@@ -271,23 +247,11 @@
         </w:numPr>
       </w:pPr>
       <w:r>
-        <w:t xml:space="preserve">Task </w:t>
-      </w:r>
-      <w:r>
-        <w:t>2</w:t>
-      </w:r>
-      <w:r>
-        <w:t xml:space="preserve"> – </w:t>
-      </w:r>
-      <w:r>
-        <w:t>Blackjack</w:t>
-      </w:r>
-    </w:p>
-    <w:p>
-      <w:r>
-        <w:tab/>
-      </w:r>
-      <w:hyperlink r:id="rId8" w:history="1">
+        <w:t>Task 2 – Blackjack</w:t>
+      </w:r>
+    </w:p>
+    <w:p>
+      <w:hyperlink r:id="rId9" w:history="1">
         <w:r>
           <w:rPr>
             <w:rStyle w:val="Hyperlink"/>
@@ -353,9 +317,99 @@
           <w:ilvl w:val="0"/>
           <w:numId w:val="3"/>
         </w:numPr>
-      </w:pPr>
-      <w:r>
-        <w:t>The most interesting constructs we have come across so far</w:t>
+        <w:ind w:left="360"/>
+      </w:pPr>
+      <w:r>
+        <w:t>T</w:t>
+      </w:r>
+      <w:r>
+        <w:t>o me, t</w:t>
+      </w:r>
+      <w:r>
+        <w:t>he</w:t>
+      </w:r>
+      <w:r>
+        <w:t xml:space="preserve"> </w:t>
+      </w:r>
+      <w:r>
+        <w:t>most interestin</w:t>
+      </w:r>
+      <w:r>
+        <w:t>g</w:t>
+      </w:r>
+      <w:r>
+        <w:t xml:space="preserve"> </w:t>
+      </w:r>
+      <w:proofErr w:type="spellStart"/>
+      <w:r>
+        <w:t>Javascript</w:t>
+      </w:r>
+      <w:proofErr w:type="spellEnd"/>
+      <w:r>
+        <w:t xml:space="preserve"> </w:t>
+      </w:r>
+      <w:r>
+        <w:t xml:space="preserve">constructs </w:t>
+      </w:r>
+      <w:r>
+        <w:t>include the variety of data structures and approaches that are available for developers to implement any given task. Like Python, it is possible to condense a lot of information into a single like of code, taking advantage of techniques such as array deconstruction,</w:t>
+      </w:r>
+      <w:r>
+        <w:t xml:space="preserve"> methods,</w:t>
+      </w:r>
+      <w:r>
+        <w:t xml:space="preserve"> </w:t>
+      </w:r>
+      <w:r>
+        <w:t xml:space="preserve">and </w:t>
+      </w:r>
+      <w:r>
+        <w:t>implicit conversion of data types</w:t>
+      </w:r>
+      <w:r>
+        <w:t xml:space="preserve"> via the ‘+’ operators</w:t>
+      </w:r>
+      <w:r>
+        <w:t xml:space="preserve">. Getting accustomed to these approaches requires </w:t>
+      </w:r>
+      <w:r>
+        <w:t xml:space="preserve">a lot of </w:t>
+      </w:r>
+      <w:r>
+        <w:t xml:space="preserve">practice, as </w:t>
+      </w:r>
+      <w:r>
+        <w:t>they can</w:t>
+      </w:r>
+      <w:r>
+        <w:t xml:space="preserve"> lead to mistakes that may be difficult to detect.</w:t>
+      </w:r>
+      <w:r>
+        <w:t xml:space="preserve"> However, fluency with these constructs may give developers an arsenal of techniques to </w:t>
+      </w:r>
+      <w:r>
+        <w:t xml:space="preserve">efficiently </w:t>
+      </w:r>
+      <w:r>
+        <w:t>complete task</w:t>
+      </w:r>
+      <w:r>
+        <w:t>s</w:t>
+      </w:r>
+      <w:r>
+        <w:t>, each</w:t>
+      </w:r>
+      <w:r>
+        <w:t xml:space="preserve"> approach</w:t>
+      </w:r>
+      <w:r>
+        <w:t xml:space="preserve"> valid and preferr</w:t>
+      </w:r>
+      <w:r>
+        <w:t>able</w:t>
+      </w:r>
+      <w:r>
+        <w:t xml:space="preserve"> based on the specifics of the task at hand.</w:t>
       </w:r>
     </w:p>
     <w:p>
@@ -365,9 +419,159 @@
           <w:ilvl w:val="0"/>
           <w:numId w:val="3"/>
         </w:numPr>
-      </w:pPr>
-      <w:r>
-        <w:t>The most surprising constructs that we have exploreded</w:t>
+        <w:ind w:left="360"/>
+      </w:pPr>
+      <w:r>
+        <w:t>In terms of t</w:t>
+      </w:r>
+      <w:r>
+        <w:t>he most surprising constructs</w:t>
+      </w:r>
+      <w:r>
+        <w:t>,</w:t>
+      </w:r>
+      <w:r>
+        <w:t xml:space="preserve"> I am surprised by the similarities between associative arrays and </w:t>
+      </w:r>
+      <w:r>
+        <w:t xml:space="preserve">simple </w:t>
+      </w:r>
+      <w:r>
+        <w:t xml:space="preserve">objects. Although these </w:t>
+      </w:r>
+      <w:r>
+        <w:t xml:space="preserve">constructs display </w:t>
+      </w:r>
+      <w:r>
+        <w:t>the varied approaches</w:t>
+      </w:r>
+      <w:r>
+        <w:t xml:space="preserve"> of</w:t>
+      </w:r>
+      <w:r>
+        <w:t xml:space="preserve"> </w:t>
+      </w:r>
+      <w:proofErr w:type="spellStart"/>
+      <w:r>
+        <w:t>Javascript</w:t>
+      </w:r>
+      <w:proofErr w:type="spellEnd"/>
+      <w:r>
+        <w:t>, the</w:t>
+      </w:r>
+      <w:r>
+        <w:t>y</w:t>
+      </w:r>
+      <w:r>
+        <w:t xml:space="preserve"> may </w:t>
+      </w:r>
+      <w:r>
+        <w:t>be a source of confusion</w:t>
+      </w:r>
+      <w:r>
+        <w:t xml:space="preserve"> to new </w:t>
+      </w:r>
+      <w:proofErr w:type="spellStart"/>
+      <w:r>
+        <w:t>Javascript</w:t>
+      </w:r>
+      <w:proofErr w:type="spellEnd"/>
+      <w:r>
+        <w:t xml:space="preserve"> developer</w:t>
+      </w:r>
+      <w:r>
+        <w:t>s</w:t>
+      </w:r>
+      <w:r>
+        <w:t>.</w:t>
+      </w:r>
+      <w:r>
+        <w:t xml:space="preserve"> </w:t>
+      </w:r>
+      <w:r>
+        <w:t xml:space="preserve">On a different note, </w:t>
+      </w:r>
+      <w:r>
+        <w:t xml:space="preserve">I am fascinated by arrow functions. I like using them for inline-like function declarations, and especially for declaring anonymous functions. </w:t>
+      </w:r>
+      <w:r>
+        <w:t>F</w:t>
+      </w:r>
+      <w:r>
+        <w:t>amiliar</w:t>
+      </w:r>
+      <w:r>
+        <w:t>ity</w:t>
+      </w:r>
+      <w:r>
+        <w:t xml:space="preserve"> with them</w:t>
+      </w:r>
+      <w:r>
+        <w:t xml:space="preserve"> can</w:t>
+      </w:r>
+      <w:r>
+        <w:t xml:space="preserve"> simplify syntax and enhance readability. </w:t>
+      </w:r>
+      <w:r>
+        <w:t xml:space="preserve">Nevertheless, </w:t>
+      </w:r>
+      <w:r>
+        <w:t>I do not think that every function should be an arrow function.</w:t>
+      </w:r>
+      <w:r>
+        <w:t xml:space="preserve"> I</w:t>
+      </w:r>
+      <w:r>
+        <w:t xml:space="preserve"> think the combination of</w:t>
+      </w:r>
+      <w:r>
+        <w:t xml:space="preserve"> </w:t>
+      </w:r>
+      <w:r>
+        <w:t xml:space="preserve">traditional function </w:t>
+      </w:r>
+      <w:r>
+        <w:t xml:space="preserve">declarations </w:t>
+      </w:r>
+      <w:r>
+        <w:t xml:space="preserve">and arrow functions </w:t>
+      </w:r>
+      <w:r>
+        <w:t>offer</w:t>
+      </w:r>
+      <w:r>
+        <w:t>s</w:t>
+      </w:r>
+      <w:r>
+        <w:t xml:space="preserve"> a hierarchical structure where functions that contain </w:t>
+      </w:r>
+      <w:r>
+        <w:t xml:space="preserve">main </w:t>
+      </w:r>
+      <w:r>
+        <w:t>bulks of logic are declared</w:t>
+      </w:r>
+      <w:r>
+        <w:t xml:space="preserve"> using the </w:t>
+      </w:r>
+      <w:r>
+        <w:rPr>
+          <w:i/>
+          <w:iCs/>
+        </w:rPr>
+        <w:t>function</w:t>
+      </w:r>
+      <w:r>
+        <w:t xml:space="preserve"> keyword</w:t>
+      </w:r>
+      <w:r>
+        <w:t xml:space="preserve">, and </w:t>
+      </w:r>
+      <w:r>
+        <w:t xml:space="preserve">helper </w:t>
+      </w:r>
+      <w:r>
+        <w:t>functions can take the form of an arrow function.</w:t>
       </w:r>
     </w:p>
     <w:sectPr>

</xml_diff>